<commit_message>
Finished my first ever website
</commit_message>
<xml_diff>
--- a/Content.docx
+++ b/Content.docx
@@ -91,6 +91,516 @@
     </w:p>
     <w:p>
       <w:pPr>
+        <w:shd w:val="clear" w:color="auto" w:fill="FFFFFF"/>
+        <w:spacing w:after="360" w:line="240" w:lineRule="auto"/>
+        <w:rPr>
+          <w:rFonts w:ascii="Arial" w:eastAsia="Times New Roman" w:hAnsi="Arial" w:cs="Arial"/>
+          <w:color w:val="1F1F1F"/>
+          <w:sz w:val="24"/>
+          <w:szCs w:val="24"/>
+        </w:rPr>
+      </w:pPr>
+      <w:r>
+        <w:rPr>
+          <w:rFonts w:ascii="Arial" w:eastAsia="Times New Roman" w:hAnsi="Arial" w:cs="Arial"/>
+          <w:color w:val="1F1F1F"/>
+          <w:sz w:val="24"/>
+          <w:szCs w:val="24"/>
+        </w:rPr>
+        <w:br/>
+        <w:t>Sure, here is a content for a landing page as a full stack web developer portfolio:</w:t>
+      </w:r>
+    </w:p>
+    <w:p>
+      <w:pPr>
+        <w:shd w:val="clear" w:color="auto" w:fill="FFFFFF"/>
+        <w:spacing w:before="360" w:after="360" w:line="240" w:lineRule="auto"/>
+        <w:rPr>
+          <w:rFonts w:ascii="Arial" w:eastAsia="Times New Roman" w:hAnsi="Arial" w:cs="Arial"/>
+          <w:color w:val="1F1F1F"/>
+          <w:sz w:val="24"/>
+          <w:szCs w:val="24"/>
+        </w:rPr>
+      </w:pPr>
+      <w:r>
+        <w:rPr>
+          <w:rFonts w:ascii="Arial" w:eastAsia="Times New Roman" w:hAnsi="Arial" w:cs="Arial"/>
+          <w:color w:val="1F1F1F"/>
+          <w:sz w:val="24"/>
+          <w:szCs w:val="24"/>
+        </w:rPr>
+        <w:t>Welcome Title:</w:t>
+      </w:r>
+    </w:p>
+    <w:p>
+      <w:pPr>
+        <w:shd w:val="clear" w:color="auto" w:fill="FFFFFF"/>
+        <w:spacing w:after="360" w:line="240" w:lineRule="auto"/>
+        <w:rPr>
+          <w:rFonts w:ascii="Arial" w:eastAsia="Times New Roman" w:hAnsi="Arial" w:cs="Arial"/>
+          <w:color w:val="1F1F1F"/>
+          <w:sz w:val="24"/>
+          <w:szCs w:val="24"/>
+        </w:rPr>
+      </w:pPr>
+      <w:r>
+        <w:rPr>
+          <w:rFonts w:ascii="Arial" w:eastAsia="Times New Roman" w:hAnsi="Arial" w:cs="Arial"/>
+          <w:color w:val="1F1F1F"/>
+          <w:sz w:val="24"/>
+          <w:szCs w:val="24"/>
+        </w:rPr>
+        <w:t>Welcome to my portfolio!</w:t>
+      </w:r>
+    </w:p>
+    <w:p>
+      <w:pPr>
+        <w:shd w:val="clear" w:color="auto" w:fill="FFFFFF"/>
+        <w:spacing w:before="360" w:after="360" w:line="240" w:lineRule="auto"/>
+        <w:rPr>
+          <w:rFonts w:ascii="Arial" w:eastAsia="Times New Roman" w:hAnsi="Arial" w:cs="Arial"/>
+          <w:color w:val="1F1F1F"/>
+          <w:sz w:val="24"/>
+          <w:szCs w:val="24"/>
+        </w:rPr>
+      </w:pPr>
+      <w:r>
+        <w:rPr>
+          <w:rFonts w:ascii="Arial" w:eastAsia="Times New Roman" w:hAnsi="Arial" w:cs="Arial"/>
+          <w:color w:val="1F1F1F"/>
+          <w:sz w:val="24"/>
+          <w:szCs w:val="24"/>
+        </w:rPr>
+        <w:t>I'm a full stack web developer who loves to build creative and innovative websites.</w:t>
+      </w:r>
+    </w:p>
+    <w:p>
+      <w:pPr>
+        <w:shd w:val="clear" w:color="auto" w:fill="FFFFFF"/>
+        <w:spacing w:before="360" w:after="360" w:line="240" w:lineRule="auto"/>
+        <w:rPr>
+          <w:rFonts w:ascii="Arial" w:eastAsia="Times New Roman" w:hAnsi="Arial" w:cs="Arial"/>
+          <w:color w:val="1F1F1F"/>
+          <w:sz w:val="24"/>
+          <w:szCs w:val="24"/>
+        </w:rPr>
+      </w:pPr>
+      <w:r>
+        <w:rPr>
+          <w:rFonts w:ascii="Arial" w:eastAsia="Times New Roman" w:hAnsi="Arial" w:cs="Arial"/>
+          <w:color w:val="1F1F1F"/>
+          <w:sz w:val="24"/>
+          <w:szCs w:val="24"/>
+        </w:rPr>
+        <w:t>I'm passionate about using my skills to help businesses grow and succeed online.</w:t>
+      </w:r>
+    </w:p>
+    <w:p>
+      <w:pPr>
+        <w:shd w:val="clear" w:color="auto" w:fill="FFFFFF"/>
+        <w:spacing w:before="360" w:after="360" w:line="240" w:lineRule="auto"/>
+        <w:rPr>
+          <w:rFonts w:ascii="Arial" w:eastAsia="Times New Roman" w:hAnsi="Arial" w:cs="Arial"/>
+          <w:color w:val="1F1F1F"/>
+          <w:sz w:val="24"/>
+          <w:szCs w:val="24"/>
+        </w:rPr>
+      </w:pPr>
+      <w:r>
+        <w:rPr>
+          <w:rFonts w:ascii="Arial" w:eastAsia="Times New Roman" w:hAnsi="Arial" w:cs="Arial"/>
+          <w:color w:val="1F1F1F"/>
+          <w:sz w:val="24"/>
+          <w:szCs w:val="24"/>
+        </w:rPr>
+        <w:t>Sub-Title:</w:t>
+      </w:r>
+    </w:p>
+    <w:p>
+      <w:pPr>
+        <w:shd w:val="clear" w:color="auto" w:fill="FFFFFF"/>
+        <w:spacing w:after="360" w:line="240" w:lineRule="auto"/>
+        <w:rPr>
+          <w:rFonts w:ascii="Arial" w:eastAsia="Times New Roman" w:hAnsi="Arial" w:cs="Arial"/>
+          <w:color w:val="1F1F1F"/>
+          <w:sz w:val="24"/>
+          <w:szCs w:val="24"/>
+        </w:rPr>
+      </w:pPr>
+      <w:r>
+        <w:rPr>
+          <w:rFonts w:ascii="Arial" w:eastAsia="Times New Roman" w:hAnsi="Arial" w:cs="Arial"/>
+          <w:color w:val="1F1F1F"/>
+          <w:sz w:val="24"/>
+          <w:szCs w:val="24"/>
+        </w:rPr>
+        <w:t>I'm a skilled and experienced full stack web developer with a passion for creating beautiful and functional websites.</w:t>
+      </w:r>
+    </w:p>
+    <w:p>
+      <w:pPr>
+        <w:shd w:val="clear" w:color="auto" w:fill="FFFFFF"/>
+        <w:spacing w:before="360" w:after="360" w:line="240" w:lineRule="auto"/>
+        <w:rPr>
+          <w:rFonts w:ascii="Arial" w:eastAsia="Times New Roman" w:hAnsi="Arial" w:cs="Arial"/>
+          <w:color w:val="1F1F1F"/>
+          <w:sz w:val="24"/>
+          <w:szCs w:val="24"/>
+        </w:rPr>
+      </w:pPr>
+      <w:r>
+        <w:rPr>
+          <w:rFonts w:ascii="Arial" w:eastAsia="Times New Roman" w:hAnsi="Arial" w:cs="Arial"/>
+          <w:color w:val="1F1F1F"/>
+          <w:sz w:val="24"/>
+          <w:szCs w:val="24"/>
+        </w:rPr>
+        <w:t>I have a strong understanding of the latest web technologies and trends, and I'm always up for a challenge.</w:t>
+      </w:r>
+    </w:p>
+    <w:p>
+      <w:pPr>
+        <w:shd w:val="clear" w:color="auto" w:fill="FFFFFF"/>
+        <w:spacing w:before="360" w:after="360" w:line="240" w:lineRule="auto"/>
+        <w:rPr>
+          <w:rFonts w:ascii="Arial" w:eastAsia="Times New Roman" w:hAnsi="Arial" w:cs="Arial"/>
+          <w:color w:val="1F1F1F"/>
+          <w:sz w:val="24"/>
+          <w:szCs w:val="24"/>
+        </w:rPr>
+      </w:pPr>
+      <w:r>
+        <w:rPr>
+          <w:rFonts w:ascii="Arial" w:eastAsia="Times New Roman" w:hAnsi="Arial" w:cs="Arial"/>
+          <w:color w:val="1F1F1F"/>
+          <w:sz w:val="24"/>
+          <w:szCs w:val="24"/>
+        </w:rPr>
+        <w:t>I'm confident that I can help you create the perfect website for your business.</w:t>
+      </w:r>
+    </w:p>
+    <w:p>
+      <w:pPr>
+        <w:shd w:val="clear" w:color="auto" w:fill="FFFFFF"/>
+        <w:spacing w:before="360" w:after="360" w:line="240" w:lineRule="auto"/>
+        <w:rPr>
+          <w:rFonts w:ascii="Arial" w:eastAsia="Times New Roman" w:hAnsi="Arial" w:cs="Arial"/>
+          <w:color w:val="1F1F1F"/>
+          <w:sz w:val="24"/>
+          <w:szCs w:val="24"/>
+        </w:rPr>
+      </w:pPr>
+      <w:r>
+        <w:rPr>
+          <w:rFonts w:ascii="Arial" w:eastAsia="Times New Roman" w:hAnsi="Arial" w:cs="Arial"/>
+          <w:color w:val="1F1F1F"/>
+          <w:sz w:val="24"/>
+          <w:szCs w:val="24"/>
+        </w:rPr>
+        <w:t>Content:</w:t>
+      </w:r>
+    </w:p>
+    <w:p>
+      <w:pPr>
+        <w:shd w:val="clear" w:color="auto" w:fill="FFFFFF"/>
+        <w:spacing w:after="360" w:line="240" w:lineRule="auto"/>
+        <w:rPr>
+          <w:rFonts w:ascii="Arial" w:eastAsia="Times New Roman" w:hAnsi="Arial" w:cs="Arial"/>
+          <w:color w:val="1F1F1F"/>
+          <w:sz w:val="24"/>
+          <w:szCs w:val="24"/>
+        </w:rPr>
+      </w:pPr>
+      <w:r>
+        <w:rPr>
+          <w:rFonts w:ascii="Arial" w:eastAsia="Times New Roman" w:hAnsi="Arial" w:cs="Arial"/>
+          <w:color w:val="1F1F1F"/>
+          <w:sz w:val="24"/>
+          <w:szCs w:val="24"/>
+        </w:rPr>
+        <w:t>I have been working as a full stack web developer for the past 5 years, and I have a strong understanding of the entire web development process. I can work with both front-end and back-end technologies, and I am always up-to-date on the latest trends.</w:t>
+      </w:r>
+    </w:p>
+    <w:p>
+      <w:pPr>
+        <w:shd w:val="clear" w:color="auto" w:fill="FFFFFF"/>
+        <w:spacing w:before="360" w:after="360" w:line="240" w:lineRule="auto"/>
+        <w:rPr>
+          <w:rFonts w:ascii="Arial" w:eastAsia="Times New Roman" w:hAnsi="Arial" w:cs="Arial"/>
+          <w:color w:val="1F1F1F"/>
+          <w:sz w:val="24"/>
+          <w:szCs w:val="24"/>
+        </w:rPr>
+      </w:pPr>
+      <w:r>
+        <w:rPr>
+          <w:rFonts w:ascii="Arial" w:eastAsia="Times New Roman" w:hAnsi="Arial" w:cs="Arial"/>
+          <w:color w:val="1F1F1F"/>
+          <w:sz w:val="24"/>
+          <w:szCs w:val="24"/>
+        </w:rPr>
+        <w:t>I have a passion for creating beautiful and functional websites, and I am always looking for new ways to improve the user experience. I am also a great communicator, and I am able to work effectively with clients to understand their needs and deliver a website that meets their expectations.</w:t>
+      </w:r>
+    </w:p>
+    <w:p>
+      <w:pPr>
+        <w:shd w:val="clear" w:color="auto" w:fill="FFFFFF"/>
+        <w:spacing w:before="360" w:after="360" w:line="240" w:lineRule="auto"/>
+        <w:rPr>
+          <w:rFonts w:ascii="Arial" w:eastAsia="Times New Roman" w:hAnsi="Arial" w:cs="Arial"/>
+          <w:color w:val="1F1F1F"/>
+          <w:sz w:val="24"/>
+          <w:szCs w:val="24"/>
+        </w:rPr>
+      </w:pPr>
+      <w:r>
+        <w:rPr>
+          <w:rFonts w:ascii="Arial" w:eastAsia="Times New Roman" w:hAnsi="Arial" w:cs="Arial"/>
+          <w:color w:val="1F1F1F"/>
+          <w:sz w:val="24"/>
+          <w:szCs w:val="24"/>
+        </w:rPr>
+        <w:t>Here are some of my past projects:</w:t>
+      </w:r>
+    </w:p>
+    <w:p>
+      <w:pPr>
+        <w:numPr>
+          <w:ilvl w:val="0"/>
+          <w:numId w:val="1"/>
+        </w:numPr>
+        <w:shd w:val="clear" w:color="auto" w:fill="FFFFFF"/>
+        <w:spacing w:before="100" w:beforeAutospacing="1" w:after="150" w:line="240" w:lineRule="auto"/>
+        <w:rPr>
+          <w:rFonts w:ascii="Arial" w:eastAsia="Times New Roman" w:hAnsi="Arial" w:cs="Arial"/>
+          <w:color w:val="1F1F1F"/>
+          <w:sz w:val="24"/>
+          <w:szCs w:val="24"/>
+        </w:rPr>
+      </w:pPr>
+      <w:r>
+        <w:rPr>
+          <w:rFonts w:ascii="Arial" w:eastAsia="Times New Roman" w:hAnsi="Arial" w:cs="Arial"/>
+          <w:color w:val="1F1F1F"/>
+          <w:sz w:val="24"/>
+          <w:szCs w:val="24"/>
+        </w:rPr>
+        <w:t>A website for a local business that increased their online sales by 20%.</w:t>
+      </w:r>
+    </w:p>
+    <w:p>
+      <w:pPr>
+        <w:numPr>
+          <w:ilvl w:val="0"/>
+          <w:numId w:val="1"/>
+        </w:numPr>
+        <w:shd w:val="clear" w:color="auto" w:fill="FFFFFF"/>
+        <w:spacing w:before="100" w:beforeAutospacing="1" w:after="150" w:line="240" w:lineRule="auto"/>
+        <w:rPr>
+          <w:rFonts w:ascii="Arial" w:eastAsia="Times New Roman" w:hAnsi="Arial" w:cs="Arial"/>
+          <w:color w:val="1F1F1F"/>
+          <w:sz w:val="24"/>
+          <w:szCs w:val="24"/>
+        </w:rPr>
+      </w:pPr>
+      <w:r>
+        <w:rPr>
+          <w:rFonts w:ascii="Arial" w:eastAsia="Times New Roman" w:hAnsi="Arial" w:cs="Arial"/>
+          <w:color w:val="1F1F1F"/>
+          <w:sz w:val="24"/>
+          <w:szCs w:val="24"/>
+        </w:rPr>
+        <w:t>A mobile app that was downloaded over 100,000 times.</w:t>
+      </w:r>
+    </w:p>
+    <w:p>
+      <w:pPr>
+        <w:numPr>
+          <w:ilvl w:val="0"/>
+          <w:numId w:val="1"/>
+        </w:numPr>
+        <w:shd w:val="clear" w:color="auto" w:fill="FFFFFF"/>
+        <w:spacing w:before="100" w:beforeAutospacing="1" w:after="150" w:line="240" w:lineRule="auto"/>
+        <w:rPr>
+          <w:rFonts w:ascii="Arial" w:eastAsia="Times New Roman" w:hAnsi="Arial" w:cs="Arial"/>
+          <w:color w:val="1F1F1F"/>
+          <w:sz w:val="24"/>
+          <w:szCs w:val="24"/>
+        </w:rPr>
+      </w:pPr>
+      <w:r>
+        <w:rPr>
+          <w:rFonts w:ascii="Arial" w:eastAsia="Times New Roman" w:hAnsi="Arial" w:cs="Arial"/>
+          <w:color w:val="1F1F1F"/>
+          <w:sz w:val="24"/>
+          <w:szCs w:val="24"/>
+        </w:rPr>
+        <w:lastRenderedPageBreak/>
+        <w:t>A web application that was used by over 10,000 users.</w:t>
+      </w:r>
+    </w:p>
+    <w:p>
+      <w:pPr>
+        <w:shd w:val="clear" w:color="auto" w:fill="FFFFFF"/>
+        <w:spacing w:before="360" w:after="360" w:line="240" w:lineRule="auto"/>
+        <w:rPr>
+          <w:rFonts w:ascii="Arial" w:eastAsia="Times New Roman" w:hAnsi="Arial" w:cs="Arial"/>
+          <w:color w:val="1F1F1F"/>
+          <w:sz w:val="24"/>
+          <w:szCs w:val="24"/>
+        </w:rPr>
+      </w:pPr>
+      <w:r>
+        <w:rPr>
+          <w:rFonts w:ascii="Arial" w:eastAsia="Times New Roman" w:hAnsi="Arial" w:cs="Arial"/>
+          <w:color w:val="1F1F1F"/>
+          <w:sz w:val="24"/>
+          <w:szCs w:val="24"/>
+        </w:rPr>
+        <w:t>I am confident that I can help you create the perfect website for your business. I am a hard worker, and I am always willing to go the extra mile to make sure that my clients are satisfied.</w:t>
+      </w:r>
+    </w:p>
+    <w:p>
+      <w:pPr>
+        <w:shd w:val="clear" w:color="auto" w:fill="FFFFFF"/>
+        <w:spacing w:before="360" w:after="360" w:line="240" w:lineRule="auto"/>
+        <w:rPr>
+          <w:rFonts w:ascii="Arial" w:eastAsia="Times New Roman" w:hAnsi="Arial" w:cs="Arial"/>
+          <w:color w:val="1F1F1F"/>
+          <w:sz w:val="24"/>
+          <w:szCs w:val="24"/>
+        </w:rPr>
+      </w:pPr>
+      <w:r>
+        <w:rPr>
+          <w:rFonts w:ascii="Arial" w:eastAsia="Times New Roman" w:hAnsi="Arial" w:cs="Arial"/>
+          <w:color w:val="1F1F1F"/>
+          <w:sz w:val="24"/>
+          <w:szCs w:val="24"/>
+        </w:rPr>
+        <w:t>Other Description:</w:t>
+      </w:r>
+    </w:p>
+    <w:p>
+      <w:pPr>
+        <w:shd w:val="clear" w:color="auto" w:fill="FFFFFF"/>
+        <w:spacing w:after="360" w:line="240" w:lineRule="auto"/>
+        <w:rPr>
+          <w:rFonts w:ascii="Arial" w:eastAsia="Times New Roman" w:hAnsi="Arial" w:cs="Arial"/>
+          <w:color w:val="1F1F1F"/>
+          <w:sz w:val="24"/>
+          <w:szCs w:val="24"/>
+        </w:rPr>
+      </w:pPr>
+      <w:r>
+        <w:rPr>
+          <w:rFonts w:ascii="Arial" w:eastAsia="Times New Roman" w:hAnsi="Arial" w:cs="Arial"/>
+          <w:color w:val="1F1F1F"/>
+          <w:sz w:val="24"/>
+          <w:szCs w:val="24"/>
+        </w:rPr>
+        <w:t xml:space="preserve">I am also a certified web developer, and I have a degree in computer science. I am a </w:t>
+      </w:r>
+      <w:proofErr w:type="gramStart"/>
+      <w:r>
+        <w:rPr>
+          <w:rFonts w:ascii="Arial" w:eastAsia="Times New Roman" w:hAnsi="Arial" w:cs="Arial"/>
+          <w:color w:val="1F1F1F"/>
+          <w:sz w:val="24"/>
+          <w:szCs w:val="24"/>
+        </w:rPr>
+        <w:t>member</w:t>
+      </w:r>
+      <w:proofErr w:type="gramEnd"/>
+      <w:r>
+        <w:rPr>
+          <w:rFonts w:ascii="Arial" w:eastAsia="Times New Roman" w:hAnsi="Arial" w:cs="Arial"/>
+          <w:color w:val="1F1F1F"/>
+          <w:sz w:val="24"/>
+          <w:szCs w:val="24"/>
+        </w:rPr>
+        <w:t xml:space="preserve"> of the American Web Developers Association, and I am always looking for ways to improve my skills and knowledge.</w:t>
+      </w:r>
+    </w:p>
+    <w:p>
+      <w:pPr>
+        <w:shd w:val="clear" w:color="auto" w:fill="FFFFFF"/>
+        <w:spacing w:before="360" w:after="360" w:line="240" w:lineRule="auto"/>
+        <w:rPr>
+          <w:rFonts w:ascii="Arial" w:eastAsia="Times New Roman" w:hAnsi="Arial" w:cs="Arial"/>
+          <w:color w:val="1F1F1F"/>
+          <w:sz w:val="24"/>
+          <w:szCs w:val="24"/>
+        </w:rPr>
+      </w:pPr>
+      <w:r>
+        <w:rPr>
+          <w:rFonts w:ascii="Arial" w:eastAsia="Times New Roman" w:hAnsi="Arial" w:cs="Arial"/>
+          <w:color w:val="1F1F1F"/>
+          <w:sz w:val="24"/>
+          <w:szCs w:val="24"/>
+        </w:rPr>
+        <w:t>I am available for freelance work, and I am also open to full-time employment. If you are interested in working with me, please contact me at [email protected]</w:t>
+      </w:r>
+    </w:p>
+    <w:p>
+      <w:pPr>
+        <w:shd w:val="clear" w:color="auto" w:fill="FFFFFF"/>
+        <w:spacing w:before="360" w:after="360" w:line="240" w:lineRule="auto"/>
+        <w:rPr>
+          <w:rFonts w:ascii="Arial" w:eastAsia="Times New Roman" w:hAnsi="Arial" w:cs="Arial"/>
+          <w:color w:val="1F1F1F"/>
+          <w:sz w:val="24"/>
+          <w:szCs w:val="24"/>
+        </w:rPr>
+      </w:pPr>
+      <w:r>
+        <w:rPr>
+          <w:rFonts w:ascii="Arial" w:eastAsia="Times New Roman" w:hAnsi="Arial" w:cs="Arial"/>
+          <w:color w:val="1F1F1F"/>
+          <w:sz w:val="24"/>
+          <w:szCs w:val="24"/>
+        </w:rPr>
+        <w:t>Call to Action:</w:t>
+      </w:r>
+    </w:p>
+    <w:p>
+      <w:pPr>
+        <w:shd w:val="clear" w:color="auto" w:fill="FFFFFF"/>
+        <w:spacing w:after="360" w:line="240" w:lineRule="auto"/>
+        <w:rPr>
+          <w:rFonts w:ascii="Arial" w:eastAsia="Times New Roman" w:hAnsi="Arial" w:cs="Arial"/>
+          <w:color w:val="1F1F1F"/>
+          <w:sz w:val="24"/>
+          <w:szCs w:val="24"/>
+        </w:rPr>
+      </w:pPr>
+      <w:r>
+        <w:rPr>
+          <w:rFonts w:ascii="Arial" w:eastAsia="Times New Roman" w:hAnsi="Arial" w:cs="Arial"/>
+          <w:color w:val="1F1F1F"/>
+          <w:sz w:val="24"/>
+          <w:szCs w:val="24"/>
+        </w:rPr>
+        <w:t>To learn more about my services, please visit my website or contact me today.</w:t>
+      </w:r>
+    </w:p>
+    <w:p>
+      <w:pPr>
+        <w:spacing w:before="100" w:beforeAutospacing="1" w:after="100" w:afterAutospacing="1" w:line="240" w:lineRule="auto"/>
+        <w:outlineLvl w:val="0"/>
+        <w:rPr>
+          <w:rFonts w:ascii="Times New Roman" w:eastAsia="Times New Roman" w:hAnsi="Times New Roman" w:cs="Times New Roman"/>
+          <w:b/>
+          <w:bCs/>
+          <w:kern w:val="36"/>
+          <w:sz w:val="48"/>
+          <w:szCs w:val="48"/>
+        </w:rPr>
+      </w:pPr>
+    </w:p>
+    <w:p>
+      <w:pPr>
         <w:spacing w:before="100" w:beforeAutospacing="1" w:after="100" w:afterAutospacing="1" w:line="240" w:lineRule="auto"/>
         <w:outlineLvl w:val="2"/>
         <w:rPr>
@@ -163,7 +673,25 @@
           <w:sz w:val="24"/>
           <w:szCs w:val="24"/>
         </w:rPr>
-        <w:t xml:space="preserve">, a web developer with a passion for creating beautiful, user-friendly websites and I specialize in front-end development, back-end development, etc. My goal is to create beautiful, user-friendly websites that help businesses achieve their goals. </w:t>
+        <w:t>, a web developer with a passion for creating beautiful, user-friendly websites and I specialize in front-end development, back-end development, etc. My goal is to create beautiful, user-friendly websites that help businesses achieve their goals.</w:t>
+      </w:r>
+    </w:p>
+    <w:p>
+      <w:pPr>
+        <w:spacing w:before="100" w:beforeAutospacing="1" w:after="100" w:afterAutospacing="1" w:line="240" w:lineRule="auto"/>
+        <w:rPr>
+          <w:rFonts w:ascii="Times New Roman" w:eastAsia="Times New Roman" w:hAnsi="Times New Roman" w:cs="Times New Roman"/>
+          <w:sz w:val="24"/>
+          <w:szCs w:val="24"/>
+        </w:rPr>
+      </w:pPr>
+      <w:r>
+        <w:rPr>
+          <w:rFonts w:ascii="Times New Roman" w:eastAsia="Times New Roman" w:hAnsi="Times New Roman" w:cs="Times New Roman"/>
+          <w:sz w:val="24"/>
+          <w:szCs w:val="24"/>
+        </w:rPr>
+        <w:t xml:space="preserve"> </w:t>
       </w:r>
       <w:r>
         <w:rPr>
@@ -213,15 +741,18 @@
       <w:pPr>
         <w:pStyle w:val="NormalWeb"/>
       </w:pPr>
+      <w:bookmarkStart w:id="0" w:name="_GoBack"/>
       <w:r>
         <w:t>I am passionate about web design, and I am constantly learning and growing as a designer. I am always looking for new ways to improve my designs and to make them more impactful.</w:t>
       </w:r>
     </w:p>
+    <w:bookmarkEnd w:id="0"/>
     <w:p>
       <w:pPr>
         <w:pStyle w:val="Heading2"/>
       </w:pPr>
       <w:r>
+        <w:lastRenderedPageBreak/>
         <w:t>Experiences</w:t>
       </w:r>
     </w:p>
@@ -289,10 +820,7 @@
         <w:t>A self-taught web developer learning since 2020 through online resources and courses. I have learned the basics of HTML, CSS, and JavaScript, and I have also developed some basic graphic design skills. I am eager to continue learning and to apply my skills to real-world projects. I have created a portfolio website and a real-world website to showcase my work.</w:t>
       </w:r>
     </w:p>
-    <w:p>
-      <w:bookmarkStart w:id="0" w:name="_GoBack"/>
-      <w:bookmarkEnd w:id="0"/>
-    </w:p>
+    <w:p/>
     <w:sectPr>
       <w:pgSz w:w="12240" w:h="15840"/>
       <w:pgMar w:top="1440" w:right="1440" w:bottom="1440" w:left="1440" w:header="720" w:footer="720" w:gutter="0"/>
@@ -301,6 +829,163 @@
     </w:sectPr>
   </w:body>
 </w:document>
+</file>
+
+<file path=word/numbering.xml><?xml version="1.0" encoding="utf-8"?>
+<w:numbering xmlns:wpc="http://schemas.microsoft.com/office/word/2010/wordprocessingCanvas" xmlns:mc="http://schemas.openxmlformats.org/markup-compatibility/2006" xmlns:o="urn:schemas-microsoft-com:office:office" xmlns:r="http://schemas.openxmlformats.org/officeDocument/2006/relationships" xmlns:m="http://schemas.openxmlformats.org/officeDocument/2006/math" xmlns:v="urn:schemas-microsoft-com:vml" xmlns:wp14="http://schemas.microsoft.com/office/word/2010/wordprocessingDrawing" xmlns:wp="http://schemas.openxmlformats.org/drawingml/2006/wordprocessingDrawing" xmlns:w10="urn:schemas-microsoft-com:office:word" xmlns:w="http://schemas.openxmlformats.org/wordprocessingml/2006/main" xmlns:w14="http://schemas.microsoft.com/office/word/2010/wordml" xmlns:w15="http://schemas.microsoft.com/office/word/2012/wordml" xmlns:wpg="http://schemas.microsoft.com/office/word/2010/wordprocessingGroup" xmlns:wpi="http://schemas.microsoft.com/office/word/2010/wordprocessingInk" xmlns:wne="http://schemas.microsoft.com/office/word/2006/wordml" xmlns:wps="http://schemas.microsoft.com/office/word/2010/wordprocessingShape" mc:Ignorable="w14 w15 wp14">
+  <w:abstractNum w:abstractNumId="0">
+    <w:nsid w:val="3CC816A2"/>
+    <w:multiLevelType w:val="multilevel"/>
+    <w:tmpl w:val="F46A2C8C"/>
+    <w:lvl w:ilvl="0">
+      <w:start w:val="1"/>
+      <w:numFmt w:val="bullet"/>
+      <w:lvlText w:val=""/>
+      <w:lvlJc w:val="left"/>
+      <w:pPr>
+        <w:tabs>
+          <w:tab w:val="num" w:pos="720"/>
+        </w:tabs>
+        <w:ind w:left="720" w:hanging="360"/>
+      </w:pPr>
+      <w:rPr>
+        <w:rFonts w:ascii="Symbol" w:hAnsi="Symbol" w:hint="default"/>
+        <w:sz w:val="20"/>
+      </w:rPr>
+    </w:lvl>
+    <w:lvl w:ilvl="1" w:tentative="1">
+      <w:start w:val="1"/>
+      <w:numFmt w:val="bullet"/>
+      <w:lvlText w:val="o"/>
+      <w:lvlJc w:val="left"/>
+      <w:pPr>
+        <w:tabs>
+          <w:tab w:val="num" w:pos="1440"/>
+        </w:tabs>
+        <w:ind w:left="1440" w:hanging="360"/>
+      </w:pPr>
+      <w:rPr>
+        <w:rFonts w:ascii="Courier New" w:hAnsi="Courier New" w:hint="default"/>
+        <w:sz w:val="20"/>
+      </w:rPr>
+    </w:lvl>
+    <w:lvl w:ilvl="2" w:tentative="1">
+      <w:start w:val="1"/>
+      <w:numFmt w:val="bullet"/>
+      <w:lvlText w:val=""/>
+      <w:lvlJc w:val="left"/>
+      <w:pPr>
+        <w:tabs>
+          <w:tab w:val="num" w:pos="2160"/>
+        </w:tabs>
+        <w:ind w:left="2160" w:hanging="360"/>
+      </w:pPr>
+      <w:rPr>
+        <w:rFonts w:ascii="Wingdings" w:hAnsi="Wingdings" w:hint="default"/>
+        <w:sz w:val="20"/>
+      </w:rPr>
+    </w:lvl>
+    <w:lvl w:ilvl="3" w:tentative="1">
+      <w:start w:val="1"/>
+      <w:numFmt w:val="bullet"/>
+      <w:lvlText w:val=""/>
+      <w:lvlJc w:val="left"/>
+      <w:pPr>
+        <w:tabs>
+          <w:tab w:val="num" w:pos="2880"/>
+        </w:tabs>
+        <w:ind w:left="2880" w:hanging="360"/>
+      </w:pPr>
+      <w:rPr>
+        <w:rFonts w:ascii="Wingdings" w:hAnsi="Wingdings" w:hint="default"/>
+        <w:sz w:val="20"/>
+      </w:rPr>
+    </w:lvl>
+    <w:lvl w:ilvl="4" w:tentative="1">
+      <w:start w:val="1"/>
+      <w:numFmt w:val="bullet"/>
+      <w:lvlText w:val=""/>
+      <w:lvlJc w:val="left"/>
+      <w:pPr>
+        <w:tabs>
+          <w:tab w:val="num" w:pos="3600"/>
+        </w:tabs>
+        <w:ind w:left="3600" w:hanging="360"/>
+      </w:pPr>
+      <w:rPr>
+        <w:rFonts w:ascii="Wingdings" w:hAnsi="Wingdings" w:hint="default"/>
+        <w:sz w:val="20"/>
+      </w:rPr>
+    </w:lvl>
+    <w:lvl w:ilvl="5" w:tentative="1">
+      <w:start w:val="1"/>
+      <w:numFmt w:val="bullet"/>
+      <w:lvlText w:val=""/>
+      <w:lvlJc w:val="left"/>
+      <w:pPr>
+        <w:tabs>
+          <w:tab w:val="num" w:pos="4320"/>
+        </w:tabs>
+        <w:ind w:left="4320" w:hanging="360"/>
+      </w:pPr>
+      <w:rPr>
+        <w:rFonts w:ascii="Wingdings" w:hAnsi="Wingdings" w:hint="default"/>
+        <w:sz w:val="20"/>
+      </w:rPr>
+    </w:lvl>
+    <w:lvl w:ilvl="6" w:tentative="1">
+      <w:start w:val="1"/>
+      <w:numFmt w:val="bullet"/>
+      <w:lvlText w:val=""/>
+      <w:lvlJc w:val="left"/>
+      <w:pPr>
+        <w:tabs>
+          <w:tab w:val="num" w:pos="5040"/>
+        </w:tabs>
+        <w:ind w:left="5040" w:hanging="360"/>
+      </w:pPr>
+      <w:rPr>
+        <w:rFonts w:ascii="Wingdings" w:hAnsi="Wingdings" w:hint="default"/>
+        <w:sz w:val="20"/>
+      </w:rPr>
+    </w:lvl>
+    <w:lvl w:ilvl="7" w:tentative="1">
+      <w:start w:val="1"/>
+      <w:numFmt w:val="bullet"/>
+      <w:lvlText w:val=""/>
+      <w:lvlJc w:val="left"/>
+      <w:pPr>
+        <w:tabs>
+          <w:tab w:val="num" w:pos="5760"/>
+        </w:tabs>
+        <w:ind w:left="5760" w:hanging="360"/>
+      </w:pPr>
+      <w:rPr>
+        <w:rFonts w:ascii="Wingdings" w:hAnsi="Wingdings" w:hint="default"/>
+        <w:sz w:val="20"/>
+      </w:rPr>
+    </w:lvl>
+    <w:lvl w:ilvl="8" w:tentative="1">
+      <w:start w:val="1"/>
+      <w:numFmt w:val="bullet"/>
+      <w:lvlText w:val=""/>
+      <w:lvlJc w:val="left"/>
+      <w:pPr>
+        <w:tabs>
+          <w:tab w:val="num" w:pos="6480"/>
+        </w:tabs>
+        <w:ind w:left="6480" w:hanging="360"/>
+      </w:pPr>
+      <w:rPr>
+        <w:rFonts w:ascii="Wingdings" w:hAnsi="Wingdings" w:hint="default"/>
+        <w:sz w:val="20"/>
+      </w:rPr>
+    </w:lvl>
+  </w:abstractNum>
+  <w:num w:numId="1">
+    <w:abstractNumId w:val="0"/>
+  </w:num>
+</w:numbering>
 </file>
 
 <file path=word/styles.xml><?xml version="1.0" encoding="utf-8"?>
@@ -855,6 +1540,17 @@
       <w:szCs w:val="26"/>
     </w:rPr>
   </w:style>
+  <w:style w:type="character" w:styleId="Strong">
+    <w:name w:val="Strong"/>
+    <w:basedOn w:val="DefaultParagraphFont"/>
+    <w:uiPriority w:val="22"/>
+    <w:qFormat/>
+    <w:rsid w:val="00483A62"/>
+    <w:rPr>
+      <w:b/>
+      <w:bCs/>
+    </w:rPr>
+  </w:style>
 </w:styles>
 </file>
 

</xml_diff>